<commit_message>
Added help page, added actionbar to the help and settings page
</commit_message>
<xml_diff>
--- a/AndroidSupport/deploy/Usage Notes.docx
+++ b/AndroidSupport/deploy/Usage Notes.docx
@@ -74,7 +74,19 @@
         <w:rPr>
           <w:lang w:val="en-US"/>
         </w:rPr>
-        <w:t xml:space="preserve"> can start up to five services each one in its own process to allocate enough memory to </w:t>
+        <w:t xml:space="preserve"> can start </w:t>
+      </w:r>
+      <w:r>
+        <w:rPr>
+          <w:lang w:val="en-US"/>
+        </w:rPr>
+        <w:t>a number of</w:t>
+      </w:r>
+      <w:r>
+        <w:rPr>
+          <w:lang w:val="en-US"/>
+        </w:rPr>
+        <w:t xml:space="preserve"> services each one in its own process to allocate enough memory to </w:t>
       </w:r>
       <w:r>
         <w:rPr>
@@ -82,32 +94,42 @@
         </w:rPr>
         <w:t xml:space="preserve">exhaust all the memory in your phone. Because the memory is in a service Android will kill off other foreground tasks before it </w:t>
       </w:r>
+      <w:r>
+        <w:rPr>
+          <w:lang w:val="en-US"/>
+        </w:rPr>
+        <w:t>k</w:t>
+      </w:r>
+      <w:r>
+        <w:rPr>
+          <w:lang w:val="en-US"/>
+        </w:rPr>
+        <w:t>i</w:t>
+      </w:r>
+      <w:r>
+        <w:rPr>
+          <w:lang w:val="en-US"/>
+        </w:rPr>
+        <w:t>ll</w:t>
+      </w:r>
+      <w:r>
+        <w:rPr>
+          <w:lang w:val="en-US"/>
+        </w:rPr>
+        <w:t xml:space="preserve">s off </w:t>
+      </w:r>
       <w:proofErr w:type="spellStart"/>
       <w:r>
         <w:rPr>
           <w:lang w:val="en-US"/>
         </w:rPr>
-        <w:t>likks</w:t>
+        <w:t>RamEater</w:t>
       </w:r>
       <w:proofErr w:type="spellEnd"/>
       <w:r>
         <w:rPr>
           <w:lang w:val="en-US"/>
         </w:rPr>
-        <w:t xml:space="preserve"> off </w:t>
-      </w:r>
-      <w:proofErr w:type="spellStart"/>
-      <w:r>
-        <w:rPr>
-          <w:lang w:val="en-US"/>
-        </w:rPr>
-        <w:t>RamEater</w:t>
-      </w:r>
-      <w:proofErr w:type="spellEnd"/>
-      <w:r>
-        <w:rPr>
-          <w:lang w:val="en-US"/>
-        </w:rPr>
         <w:t xml:space="preserve"> services. Each service adds a notification icon to show how much memory has been </w:t>
       </w:r>
       <w:proofErr w:type="gramStart"/>
@@ -122,7 +144,19 @@
         <w:rPr>
           <w:lang w:val="en-US"/>
         </w:rPr>
-        <w:t xml:space="preserve"> these notifications will disappear if the OS does kill one of the services. </w:t>
+        <w:t xml:space="preserve"> these notifications will disappear if the OS does kill one of the services.</w:t>
+      </w:r>
+      <w:r>
+        <w:rPr>
+          <w:lang w:val="en-US"/>
+        </w:rPr>
+        <w:t xml:space="preserve"> Each service will attempt to allocate the maximum amount of memory allowed, but see notes below for Android 2.</w:t>
+      </w:r>
+      <w:r>
+        <w:rPr>
+          <w:lang w:val="en-US"/>
+        </w:rPr>
+        <w:t xml:space="preserve"> </w:t>
       </w:r>
     </w:p>
     <w:p>
@@ -526,7 +560,27 @@
           <w:lang w:val="en-US"/>
         </w:rPr>
       </w:pPr>
+      <w:r>
+        <w:rPr>
+          <w:lang w:val="en-US"/>
+        </w:rPr>
+        <w:t>Android 2</w:t>
+      </w:r>
+    </w:p>
+    <w:p>
+      <w:pPr>
+        <w:rPr>
+          <w:lang w:val="en-US"/>
+        </w:rPr>
+      </w:pPr>
       <w:bookmarkStart w:id="0" w:name="_GoBack"/>
+      <w:r>
+        <w:rPr>
+          <w:lang w:val="en-US"/>
+        </w:rPr>
+        <w:lastRenderedPageBreak/>
+        <w:t>In Android versions earlier than Android 3 it is not possible to automatically detect the maximum amount of memory to allocate, you will need to select the amount of memory each service will allocate in the settings.</w:t>
+      </w:r>
       <w:bookmarkEnd w:id="0"/>
     </w:p>
     <w:sectPr>

</xml_diff>